<commit_message>
minor changes to test section in docx file
</commit_message>
<xml_diff>
--- a/MSP-3-Memory_game.docx
+++ b/MSP-3-Memory_game.docx
@@ -1265,8 +1265,6 @@
         </w:rPr>
         <w:br w:type="page"/>
       </w:r>
-      <w:bookmarkStart w:id="0" w:name="_GoBack"/>
-      <w:bookmarkEnd w:id="0"/>
     </w:p>
     <w:p>
       <w:pPr>
@@ -1275,7 +1273,7 @@
           <w:lang w:val="en-US"/>
         </w:rPr>
       </w:pPr>
-      <w:bookmarkStart w:id="1" w:name="_Toc2591267"/>
+      <w:bookmarkStart w:id="0" w:name="_Toc2591267"/>
       <w:r>
         <w:rPr>
           <w:lang w:val="en-US"/>
@@ -1289,128 +1287,128 @@
         </w:rPr>
         <w:t>Memorize Game</w:t>
       </w:r>
+      <w:bookmarkEnd w:id="0"/>
+    </w:p>
+    <w:p>
+      <w:pPr>
+        <w:pStyle w:val="Kop4"/>
+        <w:rPr>
+          <w:lang w:val="en-US"/>
+        </w:rPr>
+      </w:pPr>
+      <w:r>
+        <w:rPr>
+          <w:lang w:val="en-US"/>
+        </w:rPr>
+        <w:t>User stories, development stories based on them, and a summary of features left to implement to enhance the experience overall. M</w:t>
+      </w:r>
+      <w:r>
+        <w:rPr>
+          <w:lang w:val="en-US"/>
+        </w:rPr>
+        <w:t xml:space="preserve">inimum </w:t>
+      </w:r>
+      <w:r>
+        <w:rPr>
+          <w:lang w:val="en-US"/>
+        </w:rPr>
+        <w:t>V</w:t>
+      </w:r>
+      <w:r>
+        <w:rPr>
+          <w:lang w:val="en-US"/>
+        </w:rPr>
+        <w:t xml:space="preserve">iable </w:t>
+      </w:r>
+      <w:r>
+        <w:rPr>
+          <w:lang w:val="en-US"/>
+        </w:rPr>
+        <w:t>P</w:t>
+      </w:r>
+      <w:r>
+        <w:rPr>
+          <w:lang w:val="en-US"/>
+        </w:rPr>
+        <w:t>roduct</w:t>
+      </w:r>
+      <w:r>
+        <w:rPr>
+          <w:lang w:val="en-US"/>
+        </w:rPr>
+        <w:t xml:space="preserve"> has been reached (all development stories are checked off)</w:t>
+      </w:r>
+      <w:r>
+        <w:rPr>
+          <w:lang w:val="en-US"/>
+        </w:rPr>
+        <w:t xml:space="preserve">. </w:t>
+      </w:r>
+    </w:p>
+    <w:p>
+      <w:pPr>
+        <w:rPr>
+          <w:lang w:val="en-US"/>
+        </w:rPr>
+      </w:pPr>
+    </w:p>
+    <w:p>
+      <w:pPr>
+        <w:pStyle w:val="Kop2"/>
+        <w:rPr>
+          <w:lang w:val="en-US"/>
+        </w:rPr>
+      </w:pPr>
+      <w:bookmarkStart w:id="1" w:name="_Toc2591268"/>
+      <w:r>
+        <w:rPr>
+          <w:lang w:val="en-US"/>
+        </w:rPr>
+        <w:t>Epic:</w:t>
+      </w:r>
       <w:bookmarkEnd w:id="1"/>
     </w:p>
     <w:p>
       <w:pPr>
-        <w:pStyle w:val="Kop4"/>
-        <w:rPr>
-          <w:lang w:val="en-US"/>
-        </w:rPr>
-      </w:pPr>
-      <w:r>
-        <w:rPr>
-          <w:lang w:val="en-US"/>
-        </w:rPr>
-        <w:t>User stories, development stories based on them, and a summary of features left to implement to enhance the experience overall. M</w:t>
-      </w:r>
-      <w:r>
-        <w:rPr>
-          <w:lang w:val="en-US"/>
-        </w:rPr>
-        <w:t xml:space="preserve">inimum </w:t>
-      </w:r>
-      <w:r>
-        <w:rPr>
-          <w:lang w:val="en-US"/>
-        </w:rPr>
-        <w:t>V</w:t>
-      </w:r>
-      <w:r>
-        <w:rPr>
-          <w:lang w:val="en-US"/>
-        </w:rPr>
-        <w:t xml:space="preserve">iable </w:t>
-      </w:r>
-      <w:r>
-        <w:rPr>
-          <w:lang w:val="en-US"/>
-        </w:rPr>
-        <w:t>P</w:t>
-      </w:r>
-      <w:r>
-        <w:rPr>
-          <w:lang w:val="en-US"/>
-        </w:rPr>
-        <w:t>roduct</w:t>
-      </w:r>
-      <w:r>
-        <w:rPr>
-          <w:lang w:val="en-US"/>
-        </w:rPr>
-        <w:t xml:space="preserve"> has been reached (all development stories are checked off)</w:t>
-      </w:r>
-      <w:r>
-        <w:rPr>
-          <w:lang w:val="en-US"/>
-        </w:rPr>
-        <w:t xml:space="preserve">. </w:t>
-      </w:r>
-    </w:p>
-    <w:p>
-      <w:pPr>
-        <w:rPr>
-          <w:lang w:val="en-US"/>
-        </w:rPr>
-      </w:pPr>
-    </w:p>
-    <w:p>
-      <w:pPr>
-        <w:pStyle w:val="Kop2"/>
-        <w:rPr>
-          <w:lang w:val="en-US"/>
-        </w:rPr>
-      </w:pPr>
-      <w:bookmarkStart w:id="2" w:name="_Toc2591268"/>
-      <w:r>
-        <w:rPr>
-          <w:lang w:val="en-US"/>
-        </w:rPr>
-        <w:t>Epic:</w:t>
+        <w:rPr>
+          <w:lang w:val="en-US"/>
+        </w:rPr>
+      </w:pPr>
+      <w:r>
+        <w:rPr>
+          <w:lang w:val="en-US"/>
+        </w:rPr>
+        <w:t xml:space="preserve">As an end user, I want to be able to </w:t>
+      </w:r>
+      <w:r>
+        <w:rPr>
+          <w:lang w:val="en-US"/>
+        </w:rPr>
+        <w:t>play a memory game</w:t>
+      </w:r>
+    </w:p>
+    <w:p>
+      <w:pPr>
+        <w:rPr>
+          <w:lang w:val="en-US"/>
+        </w:rPr>
+      </w:pPr>
+    </w:p>
+    <w:p>
+      <w:pPr>
+        <w:pStyle w:val="Kop3"/>
+        <w:rPr>
+          <w:lang w:val="en-US"/>
+        </w:rPr>
+      </w:pPr>
+      <w:bookmarkStart w:id="2" w:name="_Toc2591269"/>
+      <w:r>
+        <w:rPr>
+          <w:lang w:val="en-US"/>
+        </w:rPr>
+        <w:t>End User Stories:</w:t>
       </w:r>
       <w:bookmarkEnd w:id="2"/>
-    </w:p>
-    <w:p>
-      <w:pPr>
-        <w:rPr>
-          <w:lang w:val="en-US"/>
-        </w:rPr>
-      </w:pPr>
-      <w:r>
-        <w:rPr>
-          <w:lang w:val="en-US"/>
-        </w:rPr>
-        <w:t xml:space="preserve">As an end user, I want to be able to </w:t>
-      </w:r>
-      <w:r>
-        <w:rPr>
-          <w:lang w:val="en-US"/>
-        </w:rPr>
-        <w:t>play a memory game</w:t>
-      </w:r>
-    </w:p>
-    <w:p>
-      <w:pPr>
-        <w:rPr>
-          <w:lang w:val="en-US"/>
-        </w:rPr>
-      </w:pPr>
-    </w:p>
-    <w:p>
-      <w:pPr>
-        <w:pStyle w:val="Kop3"/>
-        <w:rPr>
-          <w:lang w:val="en-US"/>
-        </w:rPr>
-      </w:pPr>
-      <w:bookmarkStart w:id="3" w:name="_Toc2591269"/>
-      <w:r>
-        <w:rPr>
-          <w:lang w:val="en-US"/>
-        </w:rPr>
-        <w:t>End User Stories:</w:t>
-      </w:r>
-      <w:bookmarkEnd w:id="3"/>
     </w:p>
     <w:p>
       <w:pPr>
@@ -1616,14 +1614,14 @@
           <w:lang w:val="en-US"/>
         </w:rPr>
       </w:pPr>
-      <w:bookmarkStart w:id="4" w:name="_Toc2591270"/>
+      <w:bookmarkStart w:id="3" w:name="_Toc2591270"/>
       <w:r>
         <w:rPr>
           <w:lang w:val="en-US"/>
         </w:rPr>
         <w:t>Development Stories:</w:t>
       </w:r>
-      <w:bookmarkEnd w:id="4"/>
+      <w:bookmarkEnd w:id="3"/>
     </w:p>
     <w:p>
       <w:pPr>
@@ -2288,14 +2286,14 @@
           <w:lang w:val="en-US"/>
         </w:rPr>
       </w:pPr>
-      <w:bookmarkStart w:id="5" w:name="_Toc2591271"/>
+      <w:bookmarkStart w:id="4" w:name="_Toc2591271"/>
       <w:r>
         <w:rPr>
           <w:lang w:val="en-US"/>
         </w:rPr>
         <w:t>Features left to implement:</w:t>
       </w:r>
-      <w:bookmarkEnd w:id="5"/>
+      <w:bookmarkEnd w:id="4"/>
     </w:p>
     <w:p>
       <w:pPr>
@@ -2448,7 +2446,7 @@
           <w:lang w:val="en-US"/>
         </w:rPr>
       </w:pPr>
-      <w:bookmarkStart w:id="6" w:name="_Toc2591272"/>
+      <w:bookmarkStart w:id="5" w:name="_Toc2591272"/>
       <w:r>
         <w:rPr>
           <w:lang w:val="en-US"/>
@@ -2456,7 +2454,7 @@
         <w:lastRenderedPageBreak/>
         <w:t>Mockups:</w:t>
       </w:r>
-      <w:bookmarkEnd w:id="6"/>
+      <w:bookmarkEnd w:id="5"/>
     </w:p>
     <w:p>
       <w:pPr>
@@ -4445,7 +4443,7 @@
           <w:lang w:val="en-US"/>
         </w:rPr>
       </w:pPr>
-      <w:bookmarkStart w:id="7" w:name="_Toc2591273"/>
+      <w:bookmarkStart w:id="6" w:name="_Toc2591273"/>
       <w:r>
         <w:rPr>
           <w:lang w:val="en-US"/>
@@ -4453,7 +4451,7 @@
         <w:lastRenderedPageBreak/>
         <w:t>Bugs encountered throughout</w:t>
       </w:r>
-      <w:bookmarkEnd w:id="7"/>
+      <w:bookmarkEnd w:id="6"/>
     </w:p>
     <w:p>
       <w:pPr>
@@ -4528,6 +4526,46 @@
               </w:rPr>
               <w:t>Counter correct was not reset</w:t>
             </w:r>
+            <w:r>
+              <w:rPr>
+                <w:lang w:val="en-US"/>
+              </w:rPr>
+              <w:t xml:space="preserve">, </w:t>
+            </w:r>
+            <w:proofErr w:type="gramStart"/>
+            <w:r>
+              <w:rPr>
+                <w:lang w:val="en-US"/>
+              </w:rPr>
+              <w:t>There</w:t>
+            </w:r>
+            <w:proofErr w:type="gramEnd"/>
+            <w:r>
+              <w:rPr>
+                <w:lang w:val="en-US"/>
+              </w:rPr>
+              <w:t xml:space="preserve"> was build in logic that with a </w:t>
+            </w:r>
+            <w:proofErr w:type="spellStart"/>
+            <w:r>
+              <w:rPr>
+                <w:lang w:val="en-US"/>
+              </w:rPr>
+              <w:t>boardsize</w:t>
+            </w:r>
+            <w:proofErr w:type="spellEnd"/>
+            <w:r>
+              <w:rPr>
+                <w:lang w:val="en-US"/>
+              </w:rPr>
+              <w:t xml:space="preserve"> of 4, the counter should stop at 8 because all </w:t>
+            </w:r>
+            <w:r>
+              <w:rPr>
+                <w:lang w:val="en-US"/>
+              </w:rPr>
+              <w:t xml:space="preserve">tiles were matched. </w:t>
+            </w:r>
           </w:p>
         </w:tc>
       </w:tr>
@@ -4760,7 +4798,7 @@
           <w:lang w:val="en-US"/>
         </w:rPr>
       </w:pPr>
-      <w:bookmarkStart w:id="8" w:name="_Toc2591274"/>
+      <w:bookmarkStart w:id="7" w:name="_Toc2591274"/>
       <w:r>
         <w:rPr>
           <w:lang w:val="en-US"/>
@@ -4768,7 +4806,7 @@
         <w:lastRenderedPageBreak/>
         <w:t>Testing</w:t>
       </w:r>
-      <w:bookmarkEnd w:id="8"/>
+      <w:bookmarkEnd w:id="7"/>
     </w:p>
     <w:p>
       <w:pPr>
@@ -5280,6 +5318,33 @@
               </w:rPr>
               <w:t xml:space="preserve">Play after every modification a game to test if all is still working </w:t>
             </w:r>
+          </w:p>
+          <w:p>
+            <w:pPr>
+              <w:pStyle w:val="Lijstalinea"/>
+              <w:numPr>
+                <w:ilvl w:val="0"/>
+                <w:numId w:val="8"/>
+              </w:numPr>
+              <w:rPr>
+                <w:lang w:val="en-US"/>
+              </w:rPr>
+            </w:pPr>
+            <w:r>
+              <w:rPr>
+                <w:lang w:val="en-US"/>
+              </w:rPr>
+              <w:t xml:space="preserve">I think I played during this project at </w:t>
+            </w:r>
+            <w:bookmarkStart w:id="8" w:name="_GoBack"/>
+            <w:r>
+              <w:rPr>
+                <w:b/>
+                <w:lang w:val="en-US"/>
+              </w:rPr>
+              <w:t>least 500 games to test the functionality</w:t>
+            </w:r>
+            <w:bookmarkEnd w:id="8"/>
           </w:p>
         </w:tc>
       </w:tr>
@@ -9801,7 +9866,7 @@
 </file>
 
 <file path=customXml/itemProps1.xml><?xml version="1.0" encoding="utf-8"?>
-<ds:datastoreItem xmlns:ds="http://schemas.openxmlformats.org/officeDocument/2006/customXml" ds:itemID="{5668E09A-23F1-45B9-B4F9-670A649FF7C4}">
+<ds:datastoreItem xmlns:ds="http://schemas.openxmlformats.org/officeDocument/2006/customXml" ds:itemID="{D69398E1-0354-4CF2-B7BA-BD92D5E74504}">
   <ds:schemaRefs>
     <ds:schemaRef ds:uri="http://schemas.openxmlformats.org/officeDocument/2006/bibliography"/>
   </ds:schemaRefs>

</xml_diff>